<commit_message>
Generate latest PDF and DOCX
</commit_message>
<xml_diff>
--- a/lorem.docx
+++ b/lorem.docx
@@ -371,7 +371,7 @@
     </w:p>
     <w:p>
       <w:pPr>
-        <w:pStyle w:val="BlockText"/>
+        <w:pStyle w:val="TCGInformative"/>
       </w:pPr>
       <w:r>
         <w:t xml:space="preserve">Informative text! This text is very informative.</w:t>
@@ -379,7 +379,7 @@
     </w:p>
     <w:p>
       <w:pPr>
-        <w:pStyle w:val="FirstParagraph"/>
+        <w:pStyle w:val="BodyText"/>
       </w:pPr>
       <w:r>
         <w:t xml:space="preserve">Edison bulb reprehenderit shaman chartreuse food truck. Meggings +1 keytar, swag intelligentsia VHS eiusmod farm-to-table palo santo cupidatat ad same. Yr DIY slow-carb flannel skateboard humblebrag edison bulb hoodie selfies squid photo booth helvetica cardigan subway tile vice. Duis street art brunch excepteur ut vice +1 sint in.</w:t>
@@ -614,7 +614,7 @@
     </w:p>
     <w:p>
       <w:pPr>
-        <w:pStyle w:val="BlockText"/>
+        <w:pStyle w:val="TCGInformative"/>
       </w:pPr>
       <w:r>
         <w:rPr>
@@ -642,7 +642,7 @@
     </w:p>
     <w:p>
       <w:pPr>
-        <w:pStyle w:val="BlockText"/>
+        <w:pStyle w:val="TCGInformative"/>
       </w:pPr>
       <w:r>
         <w:t xml:space="preserve">This is the first paragraph of 1–n paragraphs containing text of the kind informative comment …</w:t>
@@ -650,7 +650,7 @@
     </w:p>
     <w:p>
       <w:pPr>
-        <w:pStyle w:val="BlockText"/>
+        <w:pStyle w:val="TCGInformative"/>
       </w:pPr>
       <w:r>
         <w:t xml:space="preserve">This is the second paragraph of text of the kind informative comment …</w:t>
@@ -658,7 +658,7 @@
     </w:p>
     <w:p>
       <w:pPr>
-        <w:pStyle w:val="BlockText"/>
+        <w:pStyle w:val="TCGInformative"/>
       </w:pPr>
       <w:r>
         <w:t xml:space="preserve">This is the nth paragraph of text of the kind informative comment …</w:t>
@@ -666,7 +666,7 @@
     </w:p>
     <w:p>
       <w:pPr>
-        <w:pStyle w:val="BlockText"/>
+        <w:pStyle w:val="TCGInformative"/>
       </w:pPr>
       <w:r>
         <w:t xml:space="preserve">To understand the TCG specification the user must read the specification. (This use of MUST does not require any action).</w:t>
@@ -674,7 +674,7 @@
     </w:p>
     <w:p>
       <w:pPr>
-        <w:pStyle w:val="BlockText"/>
+        <w:pStyle w:val="TCGInformative"/>
       </w:pPr>
       <w:r>
         <w:rPr>
@@ -742,7 +742,7 @@
     </w:p>
     <w:p>
       <w:pPr>
-        <w:pStyle w:val="BlockText"/>
+        <w:pStyle w:val="TCGInformative"/>
       </w:pPr>
       <w:r>
         <w:t xml:space="preserve">The term</w:t>
@@ -879,7 +879,7 @@
               <a:graphicData uri="http://schemas.openxmlformats.org/drawingml/2006/picture">
                 <pic:pic>
                   <pic:nvPicPr>
-                    <pic:cNvPr descr="/tmp/tmp-281O2ftAX6X7ZGV.tmp.pdf" id="37" name="Picture"/>
+                    <pic:cNvPr descr="/tmp/tmp-288tdT823z4x11W.tmp.pdf" id="37" name="Picture"/>
                     <pic:cNvPicPr>
                       <a:picLocks noChangeArrowheads="1" noChangeAspect="1"/>
                     </pic:cNvPicPr>

</xml_diff>